<commit_message>
fixed responsive version (no more scrollbars) and cookie notification warning
</commit_message>
<xml_diff>
--- a/manual site cdH.docx
+++ b/manual site cdH.docx
@@ -42,7 +42,16 @@
         <w:pStyle w:val="Titre2"/>
       </w:pPr>
       <w:r>
-        <w:t>Télécharger tous les fichier (html +css + javascript + images)</w:t>
+        <w:t>Télécharger tous les fichier (html +</w:t>
+      </w:r>
+      <w:r>
+        <w:t xml:space="preserve"> </w:t>
+      </w:r>
+      <w:r>
+        <w:t>css + javascript + images)</w:t>
+      </w:r>
+      <w:r>
+        <w:t xml:space="preserve"> vers dev2</w:t>
       </w:r>
     </w:p>
     <w:p>
@@ -58,6 +67,9 @@
       <w:r>
         <w:t>Télécharger que le css et les javascripts</w:t>
       </w:r>
+      <w:r>
+        <w:t xml:space="preserve"> vers dev2</w:t>
+      </w:r>
     </w:p>
     <w:p>
       <w:r>
@@ -76,7 +88,7 @@
     <w:p/>
     <w:p>
       <w:r>
-        <w:t xml:space="preserve">Tous les fichiers sont aussi disponible sur mon Github: </w:t>
+        <w:t xml:space="preserve">Tous les fichiers sont disponible sur mon Github: </w:t>
       </w:r>
       <w:r>
         <w:t>https://github.com/Gwouten/orange</w:t>
@@ -110,7 +122,10 @@
         </w:numPr>
       </w:pPr>
       <w:r>
-        <w:t xml:space="preserve">dans le directory ou tu veux copier les fichier, type 'git clone </w:t>
+        <w:t>D</w:t>
+      </w:r>
+      <w:r>
+        <w:t xml:space="preserve">ans le directory ou tu veux copier les fichier, type 'git clone </w:t>
       </w:r>
       <w:r>
         <w:t>https://github.com/Gwouten/orange</w:t>

</xml_diff>

<commit_message>
added manual in .docx, added search box on search result page.
</commit_message>
<xml_diff>
--- a/manual site cdH.docx
+++ b/manual site cdH.docx
@@ -158,6 +158,218 @@
       </w:pPr>
       <w:r>
         <w:t>Maintenant tous les commandos de ci-dessus sont disponible.</w:t>
+      </w:r>
+    </w:p>
+    <w:p>
+      <w:pPr>
+        <w:pStyle w:val="Titre1"/>
+      </w:pPr>
+      <w:r>
+        <w:t>Rajouter des slogans (des communes, des provinces, ...)</w:t>
+      </w:r>
+    </w:p>
+    <w:p/>
+    <w:p>
+      <w:r>
+        <w:t>Dans le fichier 'main.js':</w:t>
+      </w:r>
+    </w:p>
+    <w:p/>
+    <w:p>
+      <w:r>
+        <w:t>Dans le variable 'phrases', tu rajoute un string entre les '[' et le ']'</w:t>
+      </w:r>
+      <w:r>
+        <w:t>,  dans l'ordre ou tu veux ils apparaissent</w:t>
+      </w:r>
+      <w:r>
+        <w:t>.</w:t>
+      </w:r>
+    </w:p>
+    <w:p>
+      <w:r>
+        <w:rPr>
+          <w:noProof/>
+          <w:lang w:val="fr-FR" w:eastAsia="fr-FR"/>
+        </w:rPr>
+        <w:drawing>
+          <wp:inline distT="0" distB="0" distL="0" distR="0">
+            <wp:extent cx="5756910" cy="848995"/>
+            <wp:effectExtent l="25400" t="0" r="8890" b="0"/>
+            <wp:docPr id="3" name="Image 2" descr="slogans.png"/>
+            <wp:cNvGraphicFramePr>
+              <a:graphicFrameLocks xmlns:a="http://schemas.openxmlformats.org/drawingml/2006/main" noChangeAspect="1"/>
+            </wp:cNvGraphicFramePr>
+            <a:graphic xmlns:a="http://schemas.openxmlformats.org/drawingml/2006/main">
+              <a:graphicData uri="http://schemas.openxmlformats.org/drawingml/2006/picture">
+                <pic:pic xmlns:pic="http://schemas.openxmlformats.org/drawingml/2006/picture">
+                  <pic:nvPicPr>
+                    <pic:cNvPr id="0" name="slogans.png"/>
+                    <pic:cNvPicPr/>
+                  </pic:nvPicPr>
+                  <pic:blipFill>
+                    <a:blip r:embed="rId5"/>
+                    <a:stretch>
+                      <a:fillRect/>
+                    </a:stretch>
+                  </pic:blipFill>
+                  <pic:spPr>
+                    <a:xfrm>
+                      <a:off x="0" y="0"/>
+                      <a:ext cx="5756910" cy="848995"/>
+                    </a:xfrm>
+                    <a:prstGeom prst="rect">
+                      <a:avLst/>
+                    </a:prstGeom>
+                  </pic:spPr>
+                </pic:pic>
+              </a:graphicData>
+            </a:graphic>
+          </wp:inline>
+        </w:drawing>
+      </w:r>
+    </w:p>
+    <w:p>
+      <w:pPr>
+        <w:pStyle w:val="Titre1"/>
+      </w:pPr>
+      <w:r>
+        <w:t>Rajouter des vidéos</w:t>
+      </w:r>
+      <w:r>
+        <w:t xml:space="preserve"> Youtube</w:t>
+      </w:r>
+    </w:p>
+    <w:p/>
+    <w:p>
+      <w:r>
+        <w:t>Pour rajouter des videos, il faut juste prendre l'url du video youtube</w:t>
+      </w:r>
+      <w:r>
+        <w:t xml:space="preserve"> (par exemple: "</w:t>
+      </w:r>
+      <w:r>
+        <w:t>https://www.youtube.com/watch?v=OJUtffqxcvk</w:t>
+      </w:r>
+      <w:r>
+        <w:t>")</w:t>
+      </w:r>
+      <w:r>
+        <w:t xml:space="preserve"> et le coller dans </w:t>
+      </w:r>
+      <w:r>
+        <w:t>le 'data-href' d'</w:t>
+      </w:r>
+      <w:r>
+        <w:t xml:space="preserve">un element a </w:t>
+      </w:r>
+      <w:r>
+        <w:t xml:space="preserve">avec la class="youtube" </w:t>
+      </w:r>
+      <w:r>
+        <w:t>dans un li, comme ci-desous:</w:t>
+      </w:r>
+    </w:p>
+    <w:p/>
+    <w:p>
+      <w:r>
+        <w:rPr>
+          <w:noProof/>
+          <w:lang w:val="fr-FR" w:eastAsia="fr-FR"/>
+        </w:rPr>
+        <w:drawing>
+          <wp:inline distT="0" distB="0" distL="0" distR="0">
+            <wp:extent cx="5756910" cy="5998845"/>
+            <wp:effectExtent l="25400" t="0" r="8890" b="0"/>
+            <wp:docPr id="2" name="Image 1" descr="videos.png"/>
+            <wp:cNvGraphicFramePr>
+              <a:graphicFrameLocks xmlns:a="http://schemas.openxmlformats.org/drawingml/2006/main" noChangeAspect="1"/>
+            </wp:cNvGraphicFramePr>
+            <a:graphic xmlns:a="http://schemas.openxmlformats.org/drawingml/2006/main">
+              <a:graphicData uri="http://schemas.openxmlformats.org/drawingml/2006/picture">
+                <pic:pic xmlns:pic="http://schemas.openxmlformats.org/drawingml/2006/picture">
+                  <pic:nvPicPr>
+                    <pic:cNvPr id="0" name="videos.png"/>
+                    <pic:cNvPicPr/>
+                  </pic:nvPicPr>
+                  <pic:blipFill>
+                    <a:blip r:embed="rId6"/>
+                    <a:stretch>
+                      <a:fillRect/>
+                    </a:stretch>
+                  </pic:blipFill>
+                  <pic:spPr>
+                    <a:xfrm>
+                      <a:off x="0" y="0"/>
+                      <a:ext cx="5756910" cy="5998845"/>
+                    </a:xfrm>
+                    <a:prstGeom prst="rect">
+                      <a:avLst/>
+                    </a:prstGeom>
+                  </pic:spPr>
+                </pic:pic>
+              </a:graphicData>
+            </a:graphic>
+          </wp:inline>
+        </w:drawing>
+      </w:r>
+    </w:p>
+    <w:p>
+      <w:pPr>
+        <w:pStyle w:val="Titre1"/>
+      </w:pPr>
+      <w:r>
+        <w:t>Twitter Feed</w:t>
+      </w:r>
+    </w:p>
+    <w:p/>
+    <w:p>
+      <w:r>
+        <w:t>Pour changer le feed il faut juste remplacer le href dans le bloc de code ci-desous, avec l'url de l'utilisateur que tu veux voir.</w:t>
+      </w:r>
+    </w:p>
+    <w:p/>
+    <w:p>
+      <w:r>
+        <w:rPr>
+          <w:noProof/>
+          <w:lang w:val="fr-FR" w:eastAsia="fr-FR"/>
+        </w:rPr>
+        <w:drawing>
+          <wp:inline distT="0" distB="0" distL="0" distR="0">
+            <wp:extent cx="5756910" cy="1370965"/>
+            <wp:effectExtent l="25400" t="0" r="8890" b="0"/>
+            <wp:docPr id="1" name="Image 0" descr="twitter-feed.png"/>
+            <wp:cNvGraphicFramePr>
+              <a:graphicFrameLocks xmlns:a="http://schemas.openxmlformats.org/drawingml/2006/main" noChangeAspect="1"/>
+            </wp:cNvGraphicFramePr>
+            <a:graphic xmlns:a="http://schemas.openxmlformats.org/drawingml/2006/main">
+              <a:graphicData uri="http://schemas.openxmlformats.org/drawingml/2006/picture">
+                <pic:pic xmlns:pic="http://schemas.openxmlformats.org/drawingml/2006/picture">
+                  <pic:nvPicPr>
+                    <pic:cNvPr id="0" name="twitter-feed.png"/>
+                    <pic:cNvPicPr/>
+                  </pic:nvPicPr>
+                  <pic:blipFill>
+                    <a:blip r:embed="rId7"/>
+                    <a:stretch>
+                      <a:fillRect/>
+                    </a:stretch>
+                  </pic:blipFill>
+                  <pic:spPr>
+                    <a:xfrm>
+                      <a:off x="0" y="0"/>
+                      <a:ext cx="5756910" cy="1370965"/>
+                    </a:xfrm>
+                    <a:prstGeom prst="rect">
+                      <a:avLst/>
+                    </a:prstGeom>
+                  </pic:spPr>
+                </pic:pic>
+              </a:graphicData>
+            </a:graphic>
+          </wp:inline>
+        </w:drawing>
       </w:r>
     </w:p>
     <w:sectPr>
@@ -392,145 +604,7 @@
     </w:rPrDefault>
     <w:pPrDefault/>
   </w:docDefaults>
-  <w:latentStyles w:defLockedState="0" w:defUIPriority="99" w:defSemiHidden="1" w:defUnhideWhenUsed="1" w:defQFormat="0" w:count="276">
-    <w:lsdException w:name="Normal" w:semiHidden="0" w:uiPriority="0" w:unhideWhenUsed="0" w:qFormat="1"/>
-    <w:lsdException w:name="heading 1" w:semiHidden="0" w:uiPriority="9" w:unhideWhenUsed="0" w:qFormat="1"/>
-    <w:lsdException w:name="heading 2" w:uiPriority="9" w:qFormat="1"/>
-    <w:lsdException w:name="heading 3" w:uiPriority="9" w:qFormat="1"/>
-    <w:lsdException w:name="heading 4" w:uiPriority="9" w:qFormat="1"/>
-    <w:lsdException w:name="heading 5" w:uiPriority="9" w:qFormat="1"/>
-    <w:lsdException w:name="heading 6" w:uiPriority="9" w:qFormat="1"/>
-    <w:lsdException w:name="heading 7" w:uiPriority="9" w:qFormat="1"/>
-    <w:lsdException w:name="heading 8" w:uiPriority="9" w:qFormat="1"/>
-    <w:lsdException w:name="heading 9" w:uiPriority="9" w:qFormat="1"/>
-    <w:lsdException w:name="toc 1" w:uiPriority="39"/>
-    <w:lsdException w:name="toc 2" w:uiPriority="39"/>
-    <w:lsdException w:name="toc 3" w:uiPriority="39"/>
-    <w:lsdException w:name="toc 4" w:uiPriority="39"/>
-    <w:lsdException w:name="toc 5" w:uiPriority="39"/>
-    <w:lsdException w:name="toc 6" w:uiPriority="39"/>
-    <w:lsdException w:name="toc 7" w:uiPriority="39"/>
-    <w:lsdException w:name="toc 8" w:uiPriority="39"/>
-    <w:lsdException w:name="toc 9" w:uiPriority="39"/>
-    <w:lsdException w:name="caption" w:uiPriority="35" w:qFormat="1"/>
-    <w:lsdException w:name="Title" w:semiHidden="0" w:uiPriority="10" w:unhideWhenUsed="0" w:qFormat="1"/>
-    <w:lsdException w:name="Default Paragraph Font" w:uiPriority="1"/>
-    <w:lsdException w:name="Subtitle" w:semiHidden="0" w:uiPriority="11" w:unhideWhenUsed="0" w:qFormat="1"/>
-    <w:lsdException w:name="Strong" w:semiHidden="0" w:uiPriority="22" w:unhideWhenUsed="0" w:qFormat="1"/>
-    <w:lsdException w:name="Emphasis" w:semiHidden="0" w:uiPriority="20" w:unhideWhenUsed="0" w:qFormat="1"/>
-    <w:lsdException w:name="Table Grid" w:semiHidden="0" w:uiPriority="59" w:unhideWhenUsed="0"/>
-    <w:lsdException w:name="Placeholder Text" w:unhideWhenUsed="0"/>
-    <w:lsdException w:name="No Spacing" w:uiPriority="1" w:unhideWhenUsed="0" w:qFormat="1"/>
-    <w:lsdException w:name="Light Shading" w:semiHidden="0" w:uiPriority="60" w:unhideWhenUsed="0"/>
-    <w:lsdException w:name="Light List" w:semiHidden="0" w:uiPriority="61" w:unhideWhenUsed="0"/>
-    <w:lsdException w:name="Light Grid" w:semiHidden="0" w:uiPriority="62" w:unhideWhenUsed="0"/>
-    <w:lsdException w:name="Medium Shading 1" w:semiHidden="0" w:uiPriority="63" w:unhideWhenUsed="0"/>
-    <w:lsdException w:name="Medium Shading 2" w:semiHidden="0" w:uiPriority="64" w:unhideWhenUsed="0"/>
-    <w:lsdException w:name="Medium List 1" w:semiHidden="0" w:uiPriority="65" w:unhideWhenUsed="0"/>
-    <w:lsdException w:name="Medium List 2" w:semiHidden="0" w:uiPriority="66" w:unhideWhenUsed="0"/>
-    <w:lsdException w:name="Medium Grid 1" w:semiHidden="0" w:uiPriority="67" w:unhideWhenUsed="0"/>
-    <w:lsdException w:name="Medium Grid 2" w:semiHidden="0" w:uiPriority="68" w:unhideWhenUsed="0"/>
-    <w:lsdException w:name="Medium Grid 3" w:semiHidden="0" w:uiPriority="69" w:unhideWhenUsed="0"/>
-    <w:lsdException w:name="Dark List" w:semiHidden="0" w:uiPriority="70" w:unhideWhenUsed="0"/>
-    <w:lsdException w:name="Colorful Shading" w:semiHidden="0" w:uiPriority="71" w:unhideWhenUsed="0"/>
-    <w:lsdException w:name="Colorful List" w:semiHidden="0" w:uiPriority="72" w:unhideWhenUsed="0"/>
-    <w:lsdException w:name="Colorful Grid" w:semiHidden="0" w:uiPriority="73" w:unhideWhenUsed="0"/>
-    <w:lsdException w:name="Light Shading Accent 1" w:semiHidden="0" w:uiPriority="60" w:unhideWhenUsed="0"/>
-    <w:lsdException w:name="Light List Accent 1" w:semiHidden="0" w:uiPriority="61" w:unhideWhenUsed="0"/>
-    <w:lsdException w:name="Light Grid Accent 1" w:semiHidden="0" w:uiPriority="62" w:unhideWhenUsed="0"/>
-    <w:lsdException w:name="Medium Shading 1 Accent 1" w:semiHidden="0" w:uiPriority="63" w:unhideWhenUsed="0"/>
-    <w:lsdException w:name="Medium Shading 2 Accent 1" w:semiHidden="0" w:uiPriority="64" w:unhideWhenUsed="0"/>
-    <w:lsdException w:name="Medium List 1 Accent 1" w:semiHidden="0" w:uiPriority="65" w:unhideWhenUsed="0"/>
-    <w:lsdException w:name="Revision" w:unhideWhenUsed="0"/>
-    <w:lsdException w:name="List Paragraph" w:semiHidden="0" w:uiPriority="34" w:unhideWhenUsed="0" w:qFormat="1"/>
-    <w:lsdException w:name="Quote" w:semiHidden="0" w:uiPriority="29" w:unhideWhenUsed="0" w:qFormat="1"/>
-    <w:lsdException w:name="Intense Quote" w:semiHidden="0" w:uiPriority="30" w:unhideWhenUsed="0" w:qFormat="1"/>
-    <w:lsdException w:name="Medium List 2 Accent 1" w:semiHidden="0" w:uiPriority="66" w:unhideWhenUsed="0"/>
-    <w:lsdException w:name="Medium Grid 1 Accent 1" w:semiHidden="0" w:uiPriority="67" w:unhideWhenUsed="0"/>
-    <w:lsdException w:name="Medium Grid 2 Accent 1" w:semiHidden="0" w:uiPriority="68" w:unhideWhenUsed="0"/>
-    <w:lsdException w:name="Medium Grid 3 Accent 1" w:semiHidden="0" w:uiPriority="69" w:unhideWhenUsed="0"/>
-    <w:lsdException w:name="Dark List Accent 1" w:semiHidden="0" w:uiPriority="70" w:unhideWhenUsed="0"/>
-    <w:lsdException w:name="Colorful Shading Accent 1" w:semiHidden="0" w:uiPriority="71" w:unhideWhenUsed="0"/>
-    <w:lsdException w:name="Colorful List Accent 1" w:semiHidden="0" w:uiPriority="72" w:unhideWhenUsed="0"/>
-    <w:lsdException w:name="Colorful Grid Accent 1" w:semiHidden="0" w:uiPriority="73" w:unhideWhenUsed="0"/>
-    <w:lsdException w:name="Light Shading Accent 2" w:semiHidden="0" w:uiPriority="60" w:unhideWhenUsed="0"/>
-    <w:lsdException w:name="Light List Accent 2" w:semiHidden="0" w:uiPriority="61" w:unhideWhenUsed="0"/>
-    <w:lsdException w:name="Light Grid Accent 2" w:semiHidden="0" w:uiPriority="62" w:unhideWhenUsed="0"/>
-    <w:lsdException w:name="Medium Shading 1 Accent 2" w:semiHidden="0" w:uiPriority="63" w:unhideWhenUsed="0"/>
-    <w:lsdException w:name="Medium Shading 2 Accent 2" w:semiHidden="0" w:uiPriority="64" w:unhideWhenUsed="0"/>
-    <w:lsdException w:name="Medium List 1 Accent 2" w:semiHidden="0" w:uiPriority="65" w:unhideWhenUsed="0"/>
-    <w:lsdException w:name="Medium List 2 Accent 2" w:semiHidden="0" w:uiPriority="66" w:unhideWhenUsed="0"/>
-    <w:lsdException w:name="Medium Grid 1 Accent 2" w:semiHidden="0" w:uiPriority="67" w:unhideWhenUsed="0"/>
-    <w:lsdException w:name="Medium Grid 2 Accent 2" w:semiHidden="0" w:uiPriority="68" w:unhideWhenUsed="0"/>
-    <w:lsdException w:name="Medium Grid 3 Accent 2" w:semiHidden="0" w:uiPriority="69" w:unhideWhenUsed="0"/>
-    <w:lsdException w:name="Dark List Accent 2" w:semiHidden="0" w:uiPriority="70" w:unhideWhenUsed="0"/>
-    <w:lsdException w:name="Colorful Shading Accent 2" w:semiHidden="0" w:uiPriority="71" w:unhideWhenUsed="0"/>
-    <w:lsdException w:name="Colorful List Accent 2" w:semiHidden="0" w:uiPriority="72" w:unhideWhenUsed="0"/>
-    <w:lsdException w:name="Colorful Grid Accent 2" w:semiHidden="0" w:uiPriority="73" w:unhideWhenUsed="0"/>
-    <w:lsdException w:name="Light Shading Accent 3" w:semiHidden="0" w:uiPriority="60" w:unhideWhenUsed="0"/>
-    <w:lsdException w:name="Light List Accent 3" w:semiHidden="0" w:uiPriority="61" w:unhideWhenUsed="0"/>
-    <w:lsdException w:name="Light Grid Accent 3" w:semiHidden="0" w:uiPriority="62" w:unhideWhenUsed="0"/>
-    <w:lsdException w:name="Medium Shading 1 Accent 3" w:semiHidden="0" w:uiPriority="63" w:unhideWhenUsed="0"/>
-    <w:lsdException w:name="Medium Shading 2 Accent 3" w:semiHidden="0" w:uiPriority="64" w:unhideWhenUsed="0"/>
-    <w:lsdException w:name="Medium List 1 Accent 3" w:semiHidden="0" w:uiPriority="65" w:unhideWhenUsed="0"/>
-    <w:lsdException w:name="Medium List 2 Accent 3" w:semiHidden="0" w:uiPriority="66" w:unhideWhenUsed="0"/>
-    <w:lsdException w:name="Medium Grid 1 Accent 3" w:semiHidden="0" w:uiPriority="67" w:unhideWhenUsed="0"/>
-    <w:lsdException w:name="Medium Grid 2 Accent 3" w:semiHidden="0" w:uiPriority="68" w:unhideWhenUsed="0"/>
-    <w:lsdException w:name="Medium Grid 3 Accent 3" w:semiHidden="0" w:uiPriority="69" w:unhideWhenUsed="0"/>
-    <w:lsdException w:name="Dark List Accent 3" w:semiHidden="0" w:uiPriority="70" w:unhideWhenUsed="0"/>
-    <w:lsdException w:name="Colorful Shading Accent 3" w:semiHidden="0" w:uiPriority="71" w:unhideWhenUsed="0"/>
-    <w:lsdException w:name="Colorful List Accent 3" w:semiHidden="0" w:uiPriority="72" w:unhideWhenUsed="0"/>
-    <w:lsdException w:name="Colorful Grid Accent 3" w:semiHidden="0" w:uiPriority="73" w:unhideWhenUsed="0"/>
-    <w:lsdException w:name="Light Shading Accent 4" w:semiHidden="0" w:uiPriority="60" w:unhideWhenUsed="0"/>
-    <w:lsdException w:name="Light List Accent 4" w:semiHidden="0" w:uiPriority="61" w:unhideWhenUsed="0"/>
-    <w:lsdException w:name="Light Grid Accent 4" w:semiHidden="0" w:uiPriority="62" w:unhideWhenUsed="0"/>
-    <w:lsdException w:name="Medium Shading 1 Accent 4" w:semiHidden="0" w:uiPriority="63" w:unhideWhenUsed="0"/>
-    <w:lsdException w:name="Medium Shading 2 Accent 4" w:semiHidden="0" w:uiPriority="64" w:unhideWhenUsed="0"/>
-    <w:lsdException w:name="Medium List 1 Accent 4" w:semiHidden="0" w:uiPriority="65" w:unhideWhenUsed="0"/>
-    <w:lsdException w:name="Medium List 2 Accent 4" w:semiHidden="0" w:uiPriority="66" w:unhideWhenUsed="0"/>
-    <w:lsdException w:name="Medium Grid 1 Accent 4" w:semiHidden="0" w:uiPriority="67" w:unhideWhenUsed="0"/>
-    <w:lsdException w:name="Medium Grid 2 Accent 4" w:semiHidden="0" w:uiPriority="68" w:unhideWhenUsed="0"/>
-    <w:lsdException w:name="Medium Grid 3 Accent 4" w:semiHidden="0" w:uiPriority="69" w:unhideWhenUsed="0"/>
-    <w:lsdException w:name="Dark List Accent 4" w:semiHidden="0" w:uiPriority="70" w:unhideWhenUsed="0"/>
-    <w:lsdException w:name="Colorful Shading Accent 4" w:semiHidden="0" w:uiPriority="71" w:unhideWhenUsed="0"/>
-    <w:lsdException w:name="Colorful List Accent 4" w:semiHidden="0" w:uiPriority="72" w:unhideWhenUsed="0"/>
-    <w:lsdException w:name="Colorful Grid Accent 4" w:semiHidden="0" w:uiPriority="73" w:unhideWhenUsed="0"/>
-    <w:lsdException w:name="Light Shading Accent 5" w:semiHidden="0" w:uiPriority="60" w:unhideWhenUsed="0"/>
-    <w:lsdException w:name="Light List Accent 5" w:semiHidden="0" w:uiPriority="61" w:unhideWhenUsed="0"/>
-    <w:lsdException w:name="Light Grid Accent 5" w:semiHidden="0" w:uiPriority="62" w:unhideWhenUsed="0"/>
-    <w:lsdException w:name="Medium Shading 1 Accent 5" w:semiHidden="0" w:uiPriority="63" w:unhideWhenUsed="0"/>
-    <w:lsdException w:name="Medium Shading 2 Accent 5" w:semiHidden="0" w:uiPriority="64" w:unhideWhenUsed="0"/>
-    <w:lsdException w:name="Medium List 1 Accent 5" w:semiHidden="0" w:uiPriority="65" w:unhideWhenUsed="0"/>
-    <w:lsdException w:name="Medium List 2 Accent 5" w:semiHidden="0" w:uiPriority="66" w:unhideWhenUsed="0"/>
-    <w:lsdException w:name="Medium Grid 1 Accent 5" w:semiHidden="0" w:uiPriority="67" w:unhideWhenUsed="0"/>
-    <w:lsdException w:name="Medium Grid 2 Accent 5" w:semiHidden="0" w:uiPriority="68" w:unhideWhenUsed="0"/>
-    <w:lsdException w:name="Medium Grid 3 Accent 5" w:semiHidden="0" w:uiPriority="69" w:unhideWhenUsed="0"/>
-    <w:lsdException w:name="Dark List Accent 5" w:semiHidden="0" w:uiPriority="70" w:unhideWhenUsed="0"/>
-    <w:lsdException w:name="Colorful Shading Accent 5" w:semiHidden="0" w:uiPriority="71" w:unhideWhenUsed="0"/>
-    <w:lsdException w:name="Colorful List Accent 5" w:semiHidden="0" w:uiPriority="72" w:unhideWhenUsed="0"/>
-    <w:lsdException w:name="Colorful Grid Accent 5" w:semiHidden="0" w:uiPriority="73" w:unhideWhenUsed="0"/>
-    <w:lsdException w:name="Light Shading Accent 6" w:semiHidden="0" w:uiPriority="60" w:unhideWhenUsed="0"/>
-    <w:lsdException w:name="Light List Accent 6" w:semiHidden="0" w:uiPriority="61" w:unhideWhenUsed="0"/>
-    <w:lsdException w:name="Light Grid Accent 6" w:semiHidden="0" w:uiPriority="62" w:unhideWhenUsed="0"/>
-    <w:lsdException w:name="Medium Shading 1 Accent 6" w:semiHidden="0" w:uiPriority="63" w:unhideWhenUsed="0"/>
-    <w:lsdException w:name="Medium Shading 2 Accent 6" w:semiHidden="0" w:uiPriority="64" w:unhideWhenUsed="0"/>
-    <w:lsdException w:name="Medium List 1 Accent 6" w:semiHidden="0" w:uiPriority="65" w:unhideWhenUsed="0"/>
-    <w:lsdException w:name="Medium List 2 Accent 6" w:semiHidden="0" w:uiPriority="66" w:unhideWhenUsed="0"/>
-    <w:lsdException w:name="Medium Grid 1 Accent 6" w:semiHidden="0" w:uiPriority="67" w:unhideWhenUsed="0"/>
-    <w:lsdException w:name="Medium Grid 2 Accent 6" w:semiHidden="0" w:uiPriority="68" w:unhideWhenUsed="0"/>
-    <w:lsdException w:name="Medium Grid 3 Accent 6" w:semiHidden="0" w:uiPriority="69" w:unhideWhenUsed="0"/>
-    <w:lsdException w:name="Dark List Accent 6" w:semiHidden="0" w:uiPriority="70" w:unhideWhenUsed="0"/>
-    <w:lsdException w:name="Colorful Shading Accent 6" w:semiHidden="0" w:uiPriority="71" w:unhideWhenUsed="0"/>
-    <w:lsdException w:name="Colorful List Accent 6" w:semiHidden="0" w:uiPriority="72" w:unhideWhenUsed="0"/>
-    <w:lsdException w:name="Colorful Grid Accent 6" w:semiHidden="0" w:uiPriority="73" w:unhideWhenUsed="0"/>
-    <w:lsdException w:name="Subtle Emphasis" w:semiHidden="0" w:uiPriority="19" w:unhideWhenUsed="0" w:qFormat="1"/>
-    <w:lsdException w:name="Intense Emphasis" w:semiHidden="0" w:uiPriority="21" w:unhideWhenUsed="0" w:qFormat="1"/>
-    <w:lsdException w:name="Subtle Reference" w:semiHidden="0" w:uiPriority="31" w:unhideWhenUsed="0" w:qFormat="1"/>
-    <w:lsdException w:name="Intense Reference" w:semiHidden="0" w:uiPriority="32" w:unhideWhenUsed="0" w:qFormat="1"/>
-    <w:lsdException w:name="Book Title" w:semiHidden="0" w:uiPriority="33" w:unhideWhenUsed="0" w:qFormat="1"/>
-    <w:lsdException w:name="Bibliography" w:uiPriority="37"/>
-    <w:lsdException w:name="TOC Heading" w:uiPriority="39" w:qFormat="1"/>
-  </w:latentStyles>
+  <w:latentStyles w:defLockedState="0" w:defUIPriority="0" w:defSemiHidden="0" w:defUnhideWhenUsed="0" w:defQFormat="0" w:count="276"/>
   <w:style w:type="paragraph" w:default="1" w:styleId="Normal">
     <w:name w:val="Normal"/>
     <w:qFormat/>

</xml_diff>